<commit_message>
update docker manual pingan.log
</commit_message>
<xml_diff>
--- a/trunk/Windows 安装docker.docx
+++ b/trunk/Windows 安装docker.docx
@@ -872,7 +872,26 @@
           <w:sz w:val="18"/>
           <w:lang w:val="en-US" w:eastAsia="zh-CN"/>
         </w:rPr>
-        <w:t>root@default:/mnt# docker run -it -v /mnt/share:/mnt/share ubuntu:xenial运行容器并把虚拟机共享文件映射到容器里</w:t>
+        <w:t xml:space="preserve">root@default:/mnt# </w:t>
+      </w:r>
+      <w:r>
+        <w:rPr>
+          <w:rFonts w:hint="eastAsia" w:ascii="Lucida Console" w:hAnsi="Lucida Console" w:eastAsia="宋体"/>
+          <w:color w:val="FF0000"/>
+          <w:sz w:val="18"/>
+          <w:highlight w:val="yellow"/>
+          <w:lang w:val="en-US" w:eastAsia="zh-CN"/>
+        </w:rPr>
+        <w:t>docker run -it -name guanhe -v /mnt/share:/mnt/share ubuntu:xenial</w:t>
+      </w:r>
+      <w:r>
+        <w:rPr>
+          <w:rFonts w:hint="eastAsia" w:ascii="Lucida Console" w:hAnsi="Lucida Console" w:eastAsia="宋体"/>
+          <w:color w:val="auto"/>
+          <w:sz w:val="18"/>
+          <w:lang w:val="en-US" w:eastAsia="zh-CN"/>
+        </w:rPr>
+        <w:t>运行容器并把虚拟机共享文件映射到容器里</w:t>
       </w:r>
     </w:p>
     <w:p>
@@ -887,8 +906,237 @@
           <w:lang w:val="en-US" w:eastAsia="zh-CN"/>
         </w:rPr>
       </w:pPr>
+      <w:r>
+        <w:rPr>
+          <w:rFonts w:hint="eastAsia" w:ascii="Lucida Console" w:hAnsi="Lucida Console" w:eastAsia="宋体"/>
+          <w:color w:val="auto"/>
+          <w:sz w:val="18"/>
+          <w:lang w:val="en-US" w:eastAsia="zh-CN"/>
+        </w:rPr>
+        <w:t>//5e8b97a2a082</w:t>
+      </w:r>
+    </w:p>
+    <w:p>
+      <w:pPr>
+        <w:numPr>
+          <w:ilvl w:val="0"/>
+          <w:numId w:val="1"/>
+        </w:numPr>
+        <w:tabs>
+          <w:tab w:val="clear" w:pos="312"/>
+        </w:tabs>
+        <w:ind w:left="0" w:leftChars="0" w:firstLine="0" w:firstLineChars="0"/>
+        <w:rPr>
+          <w:rFonts w:hint="eastAsia" w:ascii="Lucida Console" w:hAnsi="Lucida Console" w:eastAsia="宋体"/>
+          <w:color w:val="auto"/>
+          <w:sz w:val="18"/>
+          <w:lang w:val="en-US" w:eastAsia="zh-CN"/>
+        </w:rPr>
+      </w:pPr>
+      <w:r>
+        <w:rPr>
+          <w:rFonts w:hint="eastAsia" w:ascii="Lucida Console" w:hAnsi="Lucida Console" w:eastAsia="宋体"/>
+          <w:color w:val="auto"/>
+          <w:sz w:val="18"/>
+          <w:lang w:val="en-US" w:eastAsia="zh-CN"/>
+        </w:rPr>
+        <w:t>下次重新进入该容器docker start guanhe ;docker attach guanhe</w:t>
+      </w:r>
+    </w:p>
+    <w:p>
+      <w:pPr>
+        <w:numPr>
+          <w:numId w:val="0"/>
+        </w:numPr>
+        <w:ind w:leftChars="0"/>
+        <w:rPr>
+          <w:rFonts w:hint="eastAsia" w:ascii="Lucida Console" w:hAnsi="Lucida Console" w:eastAsia="宋体"/>
+          <w:color w:val="auto"/>
+          <w:sz w:val="18"/>
+          <w:lang w:val="en-US" w:eastAsia="zh-CN"/>
+        </w:rPr>
+      </w:pPr>
+      <w:r>
+        <w:rPr>
+          <w:rFonts w:hint="eastAsia" w:ascii="Lucida Console" w:hAnsi="Lucida Console" w:eastAsia="宋体"/>
+          <w:color w:val="auto"/>
+          <w:sz w:val="18"/>
+          <w:lang w:val="en-US" w:eastAsia="zh-CN"/>
+        </w:rPr>
+        <w:fldChar w:fldCharType="begin"/>
+      </w:r>
+      <w:r>
+        <w:rPr>
+          <w:rFonts w:hint="eastAsia" w:ascii="Lucida Console" w:hAnsi="Lucida Console" w:eastAsia="宋体"/>
+          <w:color w:val="auto"/>
+          <w:sz w:val="18"/>
+          <w:lang w:val="en-US" w:eastAsia="zh-CN"/>
+        </w:rPr>
+        <w:instrText xml:space="preserve"> HYPERLINK "https://blog.csdn.net/u011641865/article/details/72472215" </w:instrText>
+      </w:r>
+      <w:r>
+        <w:rPr>
+          <w:rFonts w:hint="eastAsia" w:ascii="Lucida Console" w:hAnsi="Lucida Console" w:eastAsia="宋体"/>
+          <w:color w:val="auto"/>
+          <w:sz w:val="18"/>
+          <w:lang w:val="en-US" w:eastAsia="zh-CN"/>
+        </w:rPr>
+        <w:fldChar w:fldCharType="separate"/>
+      </w:r>
+      <w:r>
+        <w:rPr>
+          <w:rStyle w:val="7"/>
+          <w:rFonts w:hint="eastAsia" w:ascii="Lucida Console" w:hAnsi="Lucida Console" w:eastAsia="宋体"/>
+          <w:sz w:val="18"/>
+          <w:lang w:val="en-US" w:eastAsia="zh-CN"/>
+        </w:rPr>
+        <w:t>https://blog.csdn.net/u011641865/article/details/72472215</w:t>
+      </w:r>
+      <w:r>
+        <w:rPr>
+          <w:rFonts w:hint="eastAsia" w:ascii="Lucida Console" w:hAnsi="Lucida Console" w:eastAsia="宋体"/>
+          <w:color w:val="auto"/>
+          <w:sz w:val="18"/>
+          <w:lang w:val="en-US" w:eastAsia="zh-CN"/>
+        </w:rPr>
+        <w:fldChar w:fldCharType="end"/>
+      </w:r>
+    </w:p>
+    <w:p>
+      <w:pPr>
+        <w:numPr>
+          <w:numId w:val="0"/>
+        </w:numPr>
+        <w:ind w:leftChars="0"/>
+        <w:rPr>
+          <w:rFonts w:hint="eastAsia" w:ascii="Lucida Console" w:hAnsi="Lucida Console" w:eastAsia="宋体"/>
+          <w:color w:val="auto"/>
+          <w:sz w:val="18"/>
+          <w:lang w:val="en-US" w:eastAsia="zh-CN"/>
+        </w:rPr>
+      </w:pPr>
+    </w:p>
+    <w:p>
+      <w:pPr>
+        <w:numPr>
+          <w:numId w:val="0"/>
+        </w:numPr>
+        <w:ind w:leftChars="0"/>
+        <w:rPr>
+          <w:rFonts w:hint="eastAsia" w:ascii="Lucida Console" w:hAnsi="Lucida Console" w:eastAsia="宋体"/>
+          <w:color w:val="auto"/>
+          <w:sz w:val="18"/>
+          <w:lang w:val="en-US" w:eastAsia="zh-CN"/>
+        </w:rPr>
+      </w:pPr>
+      <w:r>
+        <w:rPr>
+          <w:rFonts w:hint="eastAsia" w:ascii="Lucida Console" w:hAnsi="Lucida Console" w:eastAsia="宋体"/>
+          <w:color w:val="auto"/>
+          <w:sz w:val="18"/>
+          <w:lang w:val="en-US" w:eastAsia="zh-CN"/>
+        </w:rPr>
+        <w:t>Docker 容器打包</w:t>
+      </w:r>
+    </w:p>
+    <w:p>
+      <w:pPr>
+        <w:numPr>
+          <w:numId w:val="0"/>
+        </w:numPr>
+        <w:ind w:leftChars="0"/>
+        <w:rPr>
+          <w:rFonts w:hint="eastAsia" w:ascii="Lucida Console" w:hAnsi="Lucida Console" w:eastAsia="宋体"/>
+          <w:color w:val="auto"/>
+          <w:sz w:val="18"/>
+          <w:lang w:val="en-US" w:eastAsia="zh-CN"/>
+        </w:rPr>
+      </w:pPr>
+      <w:r>
+        <w:rPr>
+          <w:rFonts w:hint="eastAsia" w:ascii="Lucida Console" w:hAnsi="Lucida Console" w:eastAsia="宋体"/>
+          <w:color w:val="auto"/>
+          <w:sz w:val="18"/>
+          <w:lang w:val="en-US" w:eastAsia="zh-CN"/>
+        </w:rPr>
+        <w:t>[1]Docker ps -a列出容器列表，选择要打包的容器</w:t>
+      </w:r>
+    </w:p>
+    <w:p>
+      <w:pPr>
+        <w:numPr>
+          <w:numId w:val="0"/>
+        </w:numPr>
+        <w:ind w:leftChars="0"/>
+        <w:rPr>
+          <w:rFonts w:hint="eastAsia" w:ascii="Lucida Console" w:hAnsi="Lucida Console" w:eastAsia="宋体"/>
+          <w:color w:val="auto"/>
+          <w:sz w:val="18"/>
+          <w:lang w:val="en-US" w:eastAsia="zh-CN"/>
+        </w:rPr>
+      </w:pPr>
+      <w:r>
+        <w:rPr>
+          <w:rFonts w:hint="eastAsia" w:ascii="Lucida Console" w:hAnsi="Lucida Console" w:eastAsia="宋体"/>
+          <w:color w:val="auto"/>
+          <w:sz w:val="18"/>
+          <w:lang w:val="en-US" w:eastAsia="zh-CN"/>
+        </w:rPr>
+        <w:t>[2]docker commit -p [容器id] [镜像名称]</w:t>
+      </w:r>
+    </w:p>
+    <w:p>
+      <w:pPr>
+        <w:numPr>
+          <w:numId w:val="0"/>
+        </w:numPr>
+        <w:ind w:leftChars="0"/>
+        <w:rPr>
+          <w:rFonts w:hint="eastAsia" w:ascii="Lucida Console" w:hAnsi="Lucida Console" w:eastAsia="宋体"/>
+          <w:color w:val="auto"/>
+          <w:sz w:val="18"/>
+          <w:lang w:val="en-US" w:eastAsia="zh-CN"/>
+        </w:rPr>
+      </w:pPr>
+      <w:r>
+        <w:rPr>
+          <w:rFonts w:hint="eastAsia" w:ascii="Lucida Console" w:hAnsi="Lucida Console" w:eastAsia="宋体"/>
+          <w:color w:val="auto"/>
+          <w:sz w:val="18"/>
+          <w:lang w:val="en-US" w:eastAsia="zh-CN"/>
+        </w:rPr>
+        <w:t>[3]docker sava -o [包名] [镜像名称]</w:t>
+      </w:r>
+    </w:p>
+    <w:p>
+      <w:pPr>
+        <w:numPr>
+          <w:numId w:val="0"/>
+        </w:numPr>
+        <w:ind w:leftChars="0"/>
+        <w:rPr>
+          <w:rFonts w:hint="eastAsia" w:ascii="Lucida Console" w:hAnsi="Lucida Console" w:eastAsia="宋体"/>
+          <w:color w:val="auto"/>
+          <w:sz w:val="18"/>
+          <w:lang w:val="en-US" w:eastAsia="zh-CN"/>
+        </w:rPr>
+      </w:pPr>
       <w:bookmarkStart w:id="0" w:name="_GoBack"/>
       <w:bookmarkEnd w:id="0"/>
+    </w:p>
+    <w:p>
+      <w:pPr>
+        <w:numPr>
+          <w:numId w:val="0"/>
+        </w:numPr>
+        <w:ind w:leftChars="0"/>
+        <w:rPr>
+          <w:rFonts w:hint="eastAsia" w:ascii="Lucida Console" w:hAnsi="Lucida Console" w:eastAsia="宋体"/>
+          <w:color w:val="auto"/>
+          <w:sz w:val="18"/>
+          <w:lang w:val="en-US" w:eastAsia="zh-CN"/>
+        </w:rPr>
+      </w:pPr>
     </w:p>
     <w:p>
       <w:pPr>

</xml_diff>